<commit_message>
construindo modulo de rotas
</commit_message>
<xml_diff>
--- a/lista de tarefas.docx
+++ b/lista de tarefas.docx
@@ -2,6 +2,7 @@
 <file path=word/document.xml><?xml version="1.0" encoding="utf-8"?>
 <w:document xmlns:wpc="http://schemas.microsoft.com/office/word/2010/wordprocessingCanvas" xmlns:cx="http://schemas.microsoft.com/office/drawing/2014/chartex" xmlns:cx1="http://schemas.microsoft.com/office/drawing/2015/9/8/chartex" xmlns:mc="http://schemas.openxmlformats.org/markup-compatibility/2006" xmlns:o="urn:schemas-microsoft-com:office:office" xmlns:r="http://schemas.openxmlformats.org/officeDocument/2006/relationships" xmlns:m="http://schemas.openxmlformats.org/officeDocument/2006/math" xmlns:v="urn:schemas-microsoft-com:vml" xmlns:wp14="http://schemas.microsoft.com/office/word/2010/wordprocessingDrawing" xmlns:wp="http://schemas.openxmlformats.org/drawingml/2006/wordprocessingDrawing" xmlns:w10="urn:schemas-microsoft-com:office:word" xmlns:w="http://schemas.openxmlformats.org/wordprocessingml/2006/main" xmlns:w14="http://schemas.microsoft.com/office/word/2010/wordml" xmlns:w15="http://schemas.microsoft.com/office/word/2012/wordml" xmlns:w16se="http://schemas.microsoft.com/office/word/2015/wordml/symex" xmlns:wpg="http://schemas.microsoft.com/office/word/2010/wordprocessingGroup" xmlns:wpi="http://schemas.microsoft.com/office/word/2010/wordprocessingInk" xmlns:wne="http://schemas.microsoft.com/office/word/2006/wordml" xmlns:wps="http://schemas.microsoft.com/office/word/2010/wordprocessingShape" mc:Ignorable="w14 w15 w16se wp14">
   <w:body>
+    <w:p/>
     <w:p>
       <w:pPr>
         <w:pStyle w:val="PargrafodaLista"/>
@@ -11,22 +12,81 @@
         </w:numPr>
       </w:pPr>
       <w:r>
+        <w:t>Criar estrutura de rotas</w:t>
+      </w:r>
+    </w:p>
+    <w:p>
+      <w:pPr>
+        <w:pStyle w:val="PargrafodaLista"/>
+        <w:numPr>
+          <w:ilvl w:val="1"/>
+          <w:numId w:val="1"/>
+        </w:numPr>
+      </w:pPr>
+      <w:r>
+        <w:t xml:space="preserve">Criar modulo de rotas (for </w:t>
+      </w:r>
+      <w:proofErr w:type="spellStart"/>
+      <w:r>
+        <w:t>child</w:t>
+      </w:r>
+      <w:proofErr w:type="spellEnd"/>
+      <w:r>
+        <w:t xml:space="preserve">) e importar no </w:t>
+      </w:r>
+      <w:r>
+        <w:t>modulo principal musicas</w:t>
+      </w:r>
+    </w:p>
+    <w:p>
+      <w:pPr>
+        <w:pStyle w:val="PargrafodaLista"/>
+        <w:numPr>
+          <w:ilvl w:val="1"/>
+          <w:numId w:val="1"/>
+        </w:numPr>
+      </w:pPr>
+      <w:r>
         <w:t xml:space="preserve">Criar </w:t>
       </w:r>
       <w:r>
-        <w:t>mo</w:t>
-      </w:r>
-      <w:bookmarkStart w:id="0" w:name="_GoBack"/>
-      <w:bookmarkEnd w:id="0"/>
-      <w:r>
-        <w:t>dulo</w:t>
-      </w:r>
-      <w:r>
-        <w:t xml:space="preserve"> de rotas principal e importar no modulo principal do </w:t>
+        <w:t>modulo</w:t>
+      </w:r>
+      <w:r>
+        <w:t xml:space="preserve"> de rotas principal</w:t>
+      </w:r>
+      <w:r>
+        <w:t xml:space="preserve"> (for root)</w:t>
+      </w:r>
+      <w:r>
+        <w:t xml:space="preserve"> </w:t>
+      </w:r>
+      <w:r>
+        <w:t>e importar o modulo principal musicas</w:t>
+      </w:r>
+    </w:p>
+    <w:p>
+      <w:pPr>
+        <w:pStyle w:val="PargrafodaLista"/>
+        <w:numPr>
+          <w:ilvl w:val="1"/>
+          <w:numId w:val="1"/>
+        </w:numPr>
+      </w:pPr>
+      <w:r>
+        <w:t xml:space="preserve">Importar o modulo de rotas principal (for root) </w:t>
+      </w:r>
+      <w:proofErr w:type="gramStart"/>
+      <w:r>
+        <w:t xml:space="preserve">no  </w:t>
       </w:r>
       <w:proofErr w:type="spellStart"/>
       <w:r>
         <w:t>app</w:t>
+      </w:r>
+      <w:proofErr w:type="gramEnd"/>
+      <w:r>
+        <w:t>.module</w:t>
       </w:r>
       <w:proofErr w:type="spellEnd"/>
     </w:p>
@@ -39,15 +99,48 @@
         </w:numPr>
       </w:pPr>
       <w:r>
-        <w:t>Criar menu lateral contendo um Link chamado “Repertorio</w:t>
-      </w:r>
-      <w:proofErr w:type="gramStart"/>
-      <w:r>
-        <w:t>”  ao</w:t>
-      </w:r>
-      <w:proofErr w:type="gramEnd"/>
-      <w:r>
-        <w:t xml:space="preserve"> qual irá abrir a listagem-musicas</w:t>
+        <w:t xml:space="preserve">Instalar o </w:t>
+      </w:r>
+      <w:proofErr w:type="spellStart"/>
+      <w:r>
+        <w:t>font</w:t>
+      </w:r>
+      <w:proofErr w:type="spellEnd"/>
+      <w:r>
+        <w:t xml:space="preserve"> </w:t>
+      </w:r>
+      <w:proofErr w:type="spellStart"/>
+      <w:r>
+        <w:t>awesome</w:t>
+      </w:r>
+      <w:proofErr w:type="spellEnd"/>
+      <w:r>
+        <w:t xml:space="preserve"> para eventuais utilizações de </w:t>
+      </w:r>
+      <w:proofErr w:type="spellStart"/>
+      <w:r>
+        <w:t>icones</w:t>
+      </w:r>
+      <w:bookmarkStart w:id="0" w:name="_GoBack"/>
+      <w:bookmarkEnd w:id="0"/>
+      <w:proofErr w:type="spellEnd"/>
+    </w:p>
+    <w:p>
+      <w:pPr>
+        <w:pStyle w:val="PargrafodaLista"/>
+        <w:numPr>
+          <w:ilvl w:val="0"/>
+          <w:numId w:val="1"/>
+        </w:numPr>
+      </w:pPr>
+      <w:r>
+        <w:t>Criar menu lateral contend</w:t>
+      </w:r>
+      <w:r>
+        <w:t xml:space="preserve">o um Link chamado “Repertorio” </w:t>
+      </w:r>
+      <w:r>
+        <w:t>ao qual irá abrir a listagem-musicas</w:t>
       </w:r>
     </w:p>
     <w:sectPr>
@@ -78,7 +171,7 @@
         <w:rFonts w:hint="default"/>
       </w:rPr>
     </w:lvl>
-    <w:lvl w:ilvl="1" w:tplc="04160019" w:tentative="1">
+    <w:lvl w:ilvl="1" w:tplc="04160019">
       <w:start w:val="1"/>
       <w:numFmt w:val="lowerLetter"/>
       <w:lvlText w:val="%2."/>

</xml_diff>

<commit_message>
alterado arquivo de tarefas
</commit_message>
<xml_diff>
--- a/lista de tarefas.docx
+++ b/lista de tarefas.docx
@@ -1,8 +1,52 @@
 
 <file path=word/document.xml><?xml version="1.0" encoding="utf-8"?>
-<w:document xmlns:wpc="http://schemas.microsoft.com/office/word/2010/wordprocessingCanvas" xmlns:cx="http://schemas.microsoft.com/office/drawing/2014/chartex" xmlns:cx1="http://schemas.microsoft.com/office/drawing/2015/9/8/chartex" xmlns:cx2="http://schemas.microsoft.com/office/drawing/2015/10/21/chartex" xmlns:cx3="http://schemas.microsoft.com/office/drawing/2016/5/9/chartex" xmlns:cx4="http://schemas.microsoft.com/office/drawing/2016/5/10/chartex" xmlns:cx5="http://schemas.microsoft.com/office/drawing/2016/5/11/chartex" xmlns:cx6="http://schemas.microsoft.com/office/drawing/2016/5/12/chartex" xmlns:cx7="http://schemas.microsoft.com/office/drawing/2016/5/13/chartex" xmlns:cx8="http://schemas.microsoft.com/office/drawing/2016/5/14/chartex" xmlns:mc="http://schemas.openxmlformats.org/markup-compatibility/2006" xmlns:aink="http://schemas.microsoft.com/office/drawing/2016/ink" xmlns:am3d="http://schemas.microsoft.com/office/drawing/2017/model3d" xmlns:o="urn:schemas-microsoft-com:office:office" xmlns:r="http://schemas.openxmlformats.org/officeDocument/2006/relationships" xmlns:m="http://schemas.openxmlformats.org/officeDocument/2006/math" xmlns:v="urn:schemas-microsoft-com:vml" xmlns:wp14="http://schemas.microsoft.com/office/word/2010/wordprocessingDrawing" xmlns:wp="http://schemas.openxmlformats.org/drawingml/2006/wordprocessingDrawing" xmlns:w10="urn:schemas-microsoft-com:office:word" xmlns:w="http://schemas.openxmlformats.org/wordprocessingml/2006/main" xmlns:w14="http://schemas.microsoft.com/office/word/2010/wordml" xmlns:w15="http://schemas.microsoft.com/office/word/2012/wordml" xmlns:w16cid="http://schemas.microsoft.com/office/word/2016/wordml/cid" xmlns:w16se="http://schemas.microsoft.com/office/word/2015/wordml/symex" xmlns:wpg="http://schemas.microsoft.com/office/word/2010/wordprocessingGroup" xmlns:wpi="http://schemas.microsoft.com/office/word/2010/wordprocessingInk" xmlns:wne="http://schemas.microsoft.com/office/word/2006/wordml" xmlns:wps="http://schemas.microsoft.com/office/word/2010/wordprocessingShape" mc:Ignorable="w14 w15 w16se w16cid wp14">
+<w:document xmlns:wpc="http://schemas.microsoft.com/office/word/2010/wordprocessingCanvas" xmlns:cx="http://schemas.microsoft.com/office/drawing/2014/chartex" xmlns:cx1="http://schemas.microsoft.com/office/drawing/2015/9/8/chartex" xmlns:mc="http://schemas.openxmlformats.org/markup-compatibility/2006" xmlns:o="urn:schemas-microsoft-com:office:office" xmlns:r="http://schemas.openxmlformats.org/officeDocument/2006/relationships" xmlns:m="http://schemas.openxmlformats.org/officeDocument/2006/math" xmlns:v="urn:schemas-microsoft-com:vml" xmlns:wp14="http://schemas.microsoft.com/office/word/2010/wordprocessingDrawing" xmlns:wp="http://schemas.openxmlformats.org/drawingml/2006/wordprocessingDrawing" xmlns:w10="urn:schemas-microsoft-com:office:word" xmlns:w="http://schemas.openxmlformats.org/wordprocessingml/2006/main" xmlns:w14="http://schemas.microsoft.com/office/word/2010/wordml" xmlns:w15="http://schemas.microsoft.com/office/word/2012/wordml" xmlns:w16se="http://schemas.microsoft.com/office/word/2015/wordml/symex" xmlns:wpg="http://schemas.microsoft.com/office/word/2010/wordprocessingGroup" xmlns:wpi="http://schemas.microsoft.com/office/word/2010/wordprocessingInk" xmlns:wne="http://schemas.microsoft.com/office/word/2006/wordml" xmlns:wps="http://schemas.microsoft.com/office/word/2010/wordprocessingShape" mc:Ignorable="w14 w15 w16se wp14">
   <w:body>
-    <w:p/>
+    <w:p>
+      <w:pPr>
+        <w:pStyle w:val="Ttulo2"/>
+      </w:pPr>
+      <w:r>
+        <w:t>Frameworks utilizados:</w:t>
+      </w:r>
+    </w:p>
+    <w:p>
+      <w:pPr>
+        <w:pStyle w:val="PargrafodaLista"/>
+        <w:numPr>
+          <w:ilvl w:val="0"/>
+          <w:numId w:val="2"/>
+        </w:numPr>
+      </w:pPr>
+      <w:r>
+        <w:t>Bootstrap</w:t>
+      </w:r>
+      <w:r>
+        <w:t xml:space="preserve"> 4.4.1</w:t>
+      </w:r>
+    </w:p>
+    <w:p>
+      <w:pPr>
+        <w:pStyle w:val="PargrafodaLista"/>
+        <w:numPr>
+          <w:ilvl w:val="0"/>
+          <w:numId w:val="2"/>
+        </w:numPr>
+      </w:pPr>
+      <w:r>
+        <w:t>JQuery 3.5.0</w:t>
+      </w:r>
+      <w:bookmarkStart w:id="0" w:name="_GoBack"/>
+      <w:bookmarkEnd w:id="0"/>
+    </w:p>
+    <w:p>
+      <w:pPr>
+        <w:pStyle w:val="Ttulo2"/>
+      </w:pPr>
+      <w:r>
+        <w:t>Tarefas:</w:t>
+      </w:r>
+    </w:p>
     <w:p>
       <w:pPr>
         <w:pStyle w:val="PargrafodaLista"/>
@@ -36,21 +80,7 @@
         <w:rPr>
           <w:color w:val="70AD47" w:themeColor="accent6"/>
         </w:rPr>
-        <w:t xml:space="preserve">Criar modulo de rotas (for </w:t>
-      </w:r>
-      <w:proofErr w:type="spellStart"/>
-      <w:r>
-        <w:rPr>
-          <w:color w:val="70AD47" w:themeColor="accent6"/>
-        </w:rPr>
-        <w:t>child</w:t>
-      </w:r>
-      <w:proofErr w:type="spellEnd"/>
-      <w:r>
-        <w:rPr>
-          <w:color w:val="70AD47" w:themeColor="accent6"/>
-        </w:rPr>
-        <w:t>) e importar no modulo principal musicas</w:t>
+        <w:t>Criar modulo de rotas (for child) e importar no modulo principal musicas</w:t>
       </w:r>
     </w:p>
     <w:p>
@@ -104,30 +134,8 @@
         <w:rPr>
           <w:color w:val="70AD47" w:themeColor="accent6"/>
         </w:rPr>
-        <w:t xml:space="preserve">Importar o modulo de rotas principal (for root) </w:t>
-      </w:r>
-      <w:proofErr w:type="gramStart"/>
-      <w:r>
-        <w:rPr>
-          <w:color w:val="70AD47" w:themeColor="accent6"/>
-        </w:rPr>
-        <w:t xml:space="preserve">no  </w:t>
-      </w:r>
-      <w:proofErr w:type="spellStart"/>
-      <w:r>
-        <w:rPr>
-          <w:color w:val="70AD47" w:themeColor="accent6"/>
-        </w:rPr>
-        <w:t>app</w:t>
-      </w:r>
-      <w:proofErr w:type="gramEnd"/>
-      <w:r>
-        <w:rPr>
-          <w:color w:val="70AD47" w:themeColor="accent6"/>
-        </w:rPr>
-        <w:t>.module</w:t>
-      </w:r>
-      <w:proofErr w:type="spellEnd"/>
+        <w:t>Importar o modulo de rotas principal (for root) no  app.module</w:t>
+      </w:r>
     </w:p>
     <w:p>
       <w:pPr>
@@ -140,27 +148,12 @@
       <w:r>
         <w:t xml:space="preserve">Instalar o </w:t>
       </w:r>
-      <w:proofErr w:type="spellStart"/>
-      <w:r>
-        <w:t>font</w:t>
-      </w:r>
-      <w:proofErr w:type="spellEnd"/>
-      <w:r>
-        <w:t xml:space="preserve"> </w:t>
-      </w:r>
-      <w:proofErr w:type="spellStart"/>
-      <w:r>
-        <w:t>awesome</w:t>
-      </w:r>
-      <w:proofErr w:type="spellEnd"/>
-      <w:r>
-        <w:t xml:space="preserve"> para eventuais utilizações de </w:t>
-      </w:r>
-      <w:proofErr w:type="spellStart"/>
-      <w:r>
-        <w:t>icones</w:t>
-      </w:r>
-      <w:proofErr w:type="spellEnd"/>
+      <w:r>
+        <w:t>font awesome</w:t>
+      </w:r>
+      <w:r>
+        <w:t xml:space="preserve"> para eventuais utilizações de icones</w:t>
+      </w:r>
     </w:p>
     <w:p>
       <w:pPr>
@@ -189,16 +182,8 @@
         <w:rPr>
           <w:color w:val="00B050"/>
         </w:rPr>
-        <w:t>ao qual irá abrir a listagem-</w:t>
-      </w:r>
-      <w:proofErr w:type="gramStart"/>
-      <w:r>
-        <w:rPr>
-          <w:color w:val="00B050"/>
-        </w:rPr>
-        <w:t>musicas</w:t>
-      </w:r>
-      <w:proofErr w:type="gramEnd"/>
+        <w:t>ao qual irá abrir a listagem-musicas</w:t>
+      </w:r>
     </w:p>
     <w:p>
       <w:pPr>
@@ -211,19 +196,9 @@
       <w:r>
         <w:t xml:space="preserve">Deslocar o grid para trás da barreira </w:t>
       </w:r>
-      <w:proofErr w:type="spellStart"/>
-      <w:r>
-        <w:t>Content</w:t>
-      </w:r>
-      <w:proofErr w:type="spellEnd"/>
-      <w:r>
-        <w:t xml:space="preserve"> w/ </w:t>
-      </w:r>
-      <w:proofErr w:type="spellStart"/>
-      <w:r>
-        <w:t>opacity</w:t>
-      </w:r>
-      <w:proofErr w:type="spellEnd"/>
+      <w:r>
+        <w:t>Content w/ opacity</w:t>
+      </w:r>
     </w:p>
     <w:sectPr>
       <w:pgSz w:w="11906" w:h="16838"/>
@@ -236,8 +211,97 @@
 </file>
 
 <file path=word/numbering.xml><?xml version="1.0" encoding="utf-8"?>
-<w:numbering xmlns:wpc="http://schemas.microsoft.com/office/word/2010/wordprocessingCanvas" xmlns:cx="http://schemas.microsoft.com/office/drawing/2014/chartex" xmlns:cx1="http://schemas.microsoft.com/office/drawing/2015/9/8/chartex" xmlns:cx2="http://schemas.microsoft.com/office/drawing/2015/10/21/chartex" xmlns:cx3="http://schemas.microsoft.com/office/drawing/2016/5/9/chartex" xmlns:cx4="http://schemas.microsoft.com/office/drawing/2016/5/10/chartex" xmlns:cx5="http://schemas.microsoft.com/office/drawing/2016/5/11/chartex" xmlns:cx6="http://schemas.microsoft.com/office/drawing/2016/5/12/chartex" xmlns:cx7="http://schemas.microsoft.com/office/drawing/2016/5/13/chartex" xmlns:cx8="http://schemas.microsoft.com/office/drawing/2016/5/14/chartex" xmlns:mc="http://schemas.openxmlformats.org/markup-compatibility/2006" xmlns:aink="http://schemas.microsoft.com/office/drawing/2016/ink" xmlns:am3d="http://schemas.microsoft.com/office/drawing/2017/model3d" xmlns:o="urn:schemas-microsoft-com:office:office" xmlns:r="http://schemas.openxmlformats.org/officeDocument/2006/relationships" xmlns:m="http://schemas.openxmlformats.org/officeDocument/2006/math" xmlns:v="urn:schemas-microsoft-com:vml" xmlns:wp14="http://schemas.microsoft.com/office/word/2010/wordprocessingDrawing" xmlns:wp="http://schemas.openxmlformats.org/drawingml/2006/wordprocessingDrawing" xmlns:w10="urn:schemas-microsoft-com:office:word" xmlns:w="http://schemas.openxmlformats.org/wordprocessingml/2006/main" xmlns:w14="http://schemas.microsoft.com/office/word/2010/wordml" xmlns:w15="http://schemas.microsoft.com/office/word/2012/wordml" xmlns:w16cid="http://schemas.microsoft.com/office/word/2016/wordml/cid" xmlns:w16se="http://schemas.microsoft.com/office/word/2015/wordml/symex" xmlns:wpg="http://schemas.microsoft.com/office/word/2010/wordprocessingGroup" xmlns:wpi="http://schemas.microsoft.com/office/word/2010/wordprocessingInk" xmlns:wne="http://schemas.microsoft.com/office/word/2006/wordml" xmlns:wps="http://schemas.microsoft.com/office/word/2010/wordprocessingShape" mc:Ignorable="w14 w15 w16se w16cid wp14">
+<w:numbering xmlns:wpc="http://schemas.microsoft.com/office/word/2010/wordprocessingCanvas" xmlns:cx="http://schemas.microsoft.com/office/drawing/2014/chartex" xmlns:cx1="http://schemas.microsoft.com/office/drawing/2015/9/8/chartex" xmlns:mc="http://schemas.openxmlformats.org/markup-compatibility/2006" xmlns:o="urn:schemas-microsoft-com:office:office" xmlns:r="http://schemas.openxmlformats.org/officeDocument/2006/relationships" xmlns:m="http://schemas.openxmlformats.org/officeDocument/2006/math" xmlns:v="urn:schemas-microsoft-com:vml" xmlns:wp14="http://schemas.microsoft.com/office/word/2010/wordprocessingDrawing" xmlns:wp="http://schemas.openxmlformats.org/drawingml/2006/wordprocessingDrawing" xmlns:w10="urn:schemas-microsoft-com:office:word" xmlns:w="http://schemas.openxmlformats.org/wordprocessingml/2006/main" xmlns:w14="http://schemas.microsoft.com/office/word/2010/wordml" xmlns:w15="http://schemas.microsoft.com/office/word/2012/wordml" xmlns:w16se="http://schemas.microsoft.com/office/word/2015/wordml/symex" xmlns:wpg="http://schemas.microsoft.com/office/word/2010/wordprocessingGroup" xmlns:wpi="http://schemas.microsoft.com/office/word/2010/wordprocessingInk" xmlns:wne="http://schemas.microsoft.com/office/word/2006/wordml" xmlns:wps="http://schemas.microsoft.com/office/word/2010/wordprocessingShape" mc:Ignorable="w14 w15 w16se wp14">
   <w:abstractNum w:abstractNumId="0" w15:restartNumberingAfterBreak="0">
+    <w:nsid w:val="3A575AC2"/>
+    <w:multiLevelType w:val="hybridMultilevel"/>
+    <w:tmpl w:val="FE86242C"/>
+    <w:lvl w:ilvl="0" w:tplc="265C1408">
+      <w:start w:val="1"/>
+      <w:numFmt w:val="decimal"/>
+      <w:lvlText w:val="%1-"/>
+      <w:lvlJc w:val="left"/>
+      <w:pPr>
+        <w:ind w:left="720" w:hanging="360"/>
+      </w:pPr>
+      <w:rPr>
+        <w:rFonts w:hint="default"/>
+      </w:rPr>
+    </w:lvl>
+    <w:lvl w:ilvl="1" w:tplc="04160019" w:tentative="1">
+      <w:start w:val="1"/>
+      <w:numFmt w:val="lowerLetter"/>
+      <w:lvlText w:val="%2."/>
+      <w:lvlJc w:val="left"/>
+      <w:pPr>
+        <w:ind w:left="1440" w:hanging="360"/>
+      </w:pPr>
+    </w:lvl>
+    <w:lvl w:ilvl="2" w:tplc="0416001B" w:tentative="1">
+      <w:start w:val="1"/>
+      <w:numFmt w:val="lowerRoman"/>
+      <w:lvlText w:val="%3."/>
+      <w:lvlJc w:val="right"/>
+      <w:pPr>
+        <w:ind w:left="2160" w:hanging="180"/>
+      </w:pPr>
+    </w:lvl>
+    <w:lvl w:ilvl="3" w:tplc="0416000F" w:tentative="1">
+      <w:start w:val="1"/>
+      <w:numFmt w:val="decimal"/>
+      <w:lvlText w:val="%4."/>
+      <w:lvlJc w:val="left"/>
+      <w:pPr>
+        <w:ind w:left="2880" w:hanging="360"/>
+      </w:pPr>
+    </w:lvl>
+    <w:lvl w:ilvl="4" w:tplc="04160019" w:tentative="1">
+      <w:start w:val="1"/>
+      <w:numFmt w:val="lowerLetter"/>
+      <w:lvlText w:val="%5."/>
+      <w:lvlJc w:val="left"/>
+      <w:pPr>
+        <w:ind w:left="3600" w:hanging="360"/>
+      </w:pPr>
+    </w:lvl>
+    <w:lvl w:ilvl="5" w:tplc="0416001B" w:tentative="1">
+      <w:start w:val="1"/>
+      <w:numFmt w:val="lowerRoman"/>
+      <w:lvlText w:val="%6."/>
+      <w:lvlJc w:val="right"/>
+      <w:pPr>
+        <w:ind w:left="4320" w:hanging="180"/>
+      </w:pPr>
+    </w:lvl>
+    <w:lvl w:ilvl="6" w:tplc="0416000F" w:tentative="1">
+      <w:start w:val="1"/>
+      <w:numFmt w:val="decimal"/>
+      <w:lvlText w:val="%7."/>
+      <w:lvlJc w:val="left"/>
+      <w:pPr>
+        <w:ind w:left="5040" w:hanging="360"/>
+      </w:pPr>
+    </w:lvl>
+    <w:lvl w:ilvl="7" w:tplc="04160019" w:tentative="1">
+      <w:start w:val="1"/>
+      <w:numFmt w:val="lowerLetter"/>
+      <w:lvlText w:val="%8."/>
+      <w:lvlJc w:val="left"/>
+      <w:pPr>
+        <w:ind w:left="5760" w:hanging="360"/>
+      </w:pPr>
+    </w:lvl>
+    <w:lvl w:ilvl="8" w:tplc="0416001B" w:tentative="1">
+      <w:start w:val="1"/>
+      <w:numFmt w:val="lowerRoman"/>
+      <w:lvlText w:val="%9."/>
+      <w:lvlJc w:val="right"/>
+      <w:pPr>
+        <w:ind w:left="6480" w:hanging="180"/>
+      </w:pPr>
+    </w:lvl>
+  </w:abstractNum>
+  <w:abstractNum w:abstractNumId="1" w15:restartNumberingAfterBreak="0">
     <w:nsid w:val="3CCA5A7F"/>
     <w:multiLevelType w:val="hybridMultilevel"/>
     <w:tmpl w:val="E6AAA046"/>
@@ -327,13 +391,16 @@
     </w:lvl>
   </w:abstractNum>
   <w:num w:numId="1">
+    <w:abstractNumId w:val="1"/>
+  </w:num>
+  <w:num w:numId="2">
     <w:abstractNumId w:val="0"/>
   </w:num>
 </w:numbering>
 </file>
 
 <file path=word/styles.xml><?xml version="1.0" encoding="utf-8"?>
-<w:styles xmlns:mc="http://schemas.openxmlformats.org/markup-compatibility/2006" xmlns:r="http://schemas.openxmlformats.org/officeDocument/2006/relationships" xmlns:w="http://schemas.openxmlformats.org/wordprocessingml/2006/main" xmlns:w14="http://schemas.microsoft.com/office/word/2010/wordml" xmlns:w15="http://schemas.microsoft.com/office/word/2012/wordml" xmlns:w16cid="http://schemas.microsoft.com/office/word/2016/wordml/cid" xmlns:w16se="http://schemas.microsoft.com/office/word/2015/wordml/symex" mc:Ignorable="w14 w15 w16se w16cid">
+<w:styles xmlns:mc="http://schemas.openxmlformats.org/markup-compatibility/2006" xmlns:r="http://schemas.openxmlformats.org/officeDocument/2006/relationships" xmlns:w="http://schemas.openxmlformats.org/wordprocessingml/2006/main" xmlns:w14="http://schemas.microsoft.com/office/word/2010/wordml" xmlns:w15="http://schemas.microsoft.com/office/word/2012/wordml" xmlns:w16se="http://schemas.microsoft.com/office/word/2015/wordml/symex" mc:Ignorable="w14 w15 w16se">
   <w:docDefaults>
     <w:rPrDefault>
       <w:rPr>
@@ -349,7 +416,7 @@
       </w:pPr>
     </w:pPrDefault>
   </w:docDefaults>
-  <w:latentStyles w:defLockedState="0" w:defUIPriority="99" w:defSemiHidden="0" w:defUnhideWhenUsed="0" w:defQFormat="0" w:count="376">
+  <w:latentStyles w:defLockedState="0" w:defUIPriority="99" w:defSemiHidden="0" w:defUnhideWhenUsed="0" w:defQFormat="0" w:count="371">
     <w:lsdException w:name="Normal" w:uiPriority="0" w:qFormat="1"/>
     <w:lsdException w:name="heading 1" w:uiPriority="9" w:qFormat="1"/>
     <w:lsdException w:name="heading 2" w:semiHidden="1" w:uiPriority="9" w:unhideWhenUsed="1" w:qFormat="1"/>
@@ -721,15 +788,32 @@
     <w:lsdException w:name="List Table 5 Dark Accent 6" w:uiPriority="50"/>
     <w:lsdException w:name="List Table 6 Colorful Accent 6" w:uiPriority="51"/>
     <w:lsdException w:name="List Table 7 Colorful Accent 6" w:uiPriority="52"/>
-    <w:lsdException w:name="Mention" w:semiHidden="1" w:unhideWhenUsed="1"/>
-    <w:lsdException w:name="Smart Hyperlink" w:semiHidden="1" w:unhideWhenUsed="1"/>
-    <w:lsdException w:name="Hashtag" w:semiHidden="1" w:unhideWhenUsed="1"/>
-    <w:lsdException w:name="Unresolved Mention" w:semiHidden="1" w:unhideWhenUsed="1"/>
-    <w:lsdException w:name="Smart Link" w:semiHidden="1" w:unhideWhenUsed="1"/>
   </w:latentStyles>
   <w:style w:type="paragraph" w:default="1" w:styleId="Normal">
     <w:name w:val="Normal"/>
     <w:qFormat/>
+  </w:style>
+  <w:style w:type="paragraph" w:styleId="Ttulo2">
+    <w:name w:val="heading 2"/>
+    <w:basedOn w:val="Normal"/>
+    <w:next w:val="Normal"/>
+    <w:link w:val="Ttulo2Char"/>
+    <w:uiPriority w:val="9"/>
+    <w:unhideWhenUsed/>
+    <w:qFormat/>
+    <w:rsid w:val="00D50F6C"/>
+    <w:pPr>
+      <w:keepNext/>
+      <w:keepLines/>
+      <w:spacing w:before="40" w:after="0"/>
+      <w:outlineLvl w:val="1"/>
+    </w:pPr>
+    <w:rPr>
+      <w:rFonts w:asciiTheme="majorHAnsi" w:eastAsiaTheme="majorEastAsia" w:hAnsiTheme="majorHAnsi" w:cstheme="majorBidi"/>
+      <w:color w:val="2E74B5" w:themeColor="accent1" w:themeShade="BF"/>
+      <w:sz w:val="26"/>
+      <w:szCs w:val="26"/>
+    </w:rPr>
   </w:style>
   <w:style w:type="character" w:default="1" w:styleId="Fontepargpadro">
     <w:name w:val="Default Paragraph Font"/>
@@ -768,6 +852,19 @@
       <w:ind w:left="720"/>
       <w:contextualSpacing/>
     </w:pPr>
+  </w:style>
+  <w:style w:type="character" w:customStyle="1" w:styleId="Ttulo2Char">
+    <w:name w:val="Título 2 Char"/>
+    <w:basedOn w:val="Fontepargpadro"/>
+    <w:link w:val="Ttulo2"/>
+    <w:uiPriority w:val="9"/>
+    <w:rsid w:val="00D50F6C"/>
+    <w:rPr>
+      <w:rFonts w:asciiTheme="majorHAnsi" w:eastAsiaTheme="majorEastAsia" w:hAnsiTheme="majorHAnsi" w:cstheme="majorBidi"/>
+      <w:color w:val="2E74B5" w:themeColor="accent1" w:themeShade="BF"/>
+      <w:sz w:val="26"/>
+      <w:szCs w:val="26"/>
+    </w:rPr>
   </w:style>
 </w:styles>
 </file>

</xml_diff>